<commit_message>
added day 9 content
</commit_message>
<xml_diff>
--- a/day-8/polymorphism.docx
+++ b/day-8/polymorphism.docx
@@ -638,15 +638,7 @@
       </w:r>
       <w:proofErr w:type="spellEnd"/>
       <w:r>
-        <w:t xml:space="preserve"> calls is the method having </w:t>
-      </w:r>
-      <w:proofErr w:type="gramStart"/>
-      <w:r>
-        <w:t>String[</w:t>
-      </w:r>
-      <w:proofErr w:type="gramEnd"/>
-      <w:r>
-        <w:t>] as argument.</w:t>
+        <w:t xml:space="preserve"> calls is the method having String[] as argument.</w:t>
       </w:r>
     </w:p>
     <w:p>
@@ -708,13 +700,8 @@
         <w:pStyle w:val="Heading1"/>
       </w:pPr>
       <w:r>
-        <w:t xml:space="preserve">Method </w:t>
-      </w:r>
-      <w:proofErr w:type="gramStart"/>
-      <w:r>
-        <w:t>Overriding :</w:t>
-      </w:r>
-      <w:proofErr w:type="gramEnd"/>
+        <w:t>Method Overriding :</w:t>
+      </w:r>
     </w:p>
     <w:p>
       <w:r>
@@ -866,11 +853,9 @@
           <w:numId w:val="23"/>
         </w:numPr>
       </w:pPr>
-      <w:proofErr w:type="spellStart"/>
-      <w:r>
-        <w:t>Lierty</w:t>
-      </w:r>
-      <w:proofErr w:type="spellEnd"/>
+      <w:r>
+        <w:t>Liberty</w:t>
+      </w:r>
       <w:r>
         <w:t xml:space="preserve"> to have more to the point return types</w:t>
       </w:r>
@@ -898,41 +883,17 @@
     </w:p>
     <w:p>
       <w:r>
-        <w:t xml:space="preserve">It’s a keyword to refer immediate parent class. – </w:t>
-      </w:r>
-      <w:proofErr w:type="gramStart"/>
-      <w:r>
-        <w:t>super.prop</w:t>
-      </w:r>
-      <w:proofErr w:type="gramEnd"/>
-      <w:r>
-        <w:t>1</w:t>
-      </w:r>
-    </w:p>
-    <w:p>
-      <w:r>
-        <w:t xml:space="preserve">Can be used to invoke parent class method. – </w:t>
-      </w:r>
-      <w:proofErr w:type="gramStart"/>
-      <w:r>
-        <w:t>super.method</w:t>
-      </w:r>
-      <w:proofErr w:type="gramEnd"/>
-      <w:r>
-        <w:t>1()</w:t>
-      </w:r>
-    </w:p>
-    <w:p>
-      <w:r>
-        <w:t xml:space="preserve">Can be used to invoke parent class constructor. – </w:t>
-      </w:r>
-      <w:proofErr w:type="gramStart"/>
-      <w:r>
-        <w:t>super(</w:t>
-      </w:r>
-      <w:proofErr w:type="gramEnd"/>
-      <w:r>
-        <w:t>)</w:t>
+        <w:t>It’s a keyword to refer immediate parent class. – super.prop1</w:t>
+      </w:r>
+    </w:p>
+    <w:p>
+      <w:r>
+        <w:t>Can be used to invoke parent class method. – super.method1()</w:t>
+      </w:r>
+    </w:p>
+    <w:p>
+      <w:r>
+        <w:t>Can be used to invoke parent class constructor. – super()</w:t>
       </w:r>
     </w:p>
     <w:p/>
@@ -957,10 +918,7 @@
     </w:p>
     <w:p>
       <w:r>
-        <w:t>I</w:t>
-      </w:r>
-      <w:r>
-        <w:t xml:space="preserve">nitialize the instance data member. </w:t>
+        <w:t xml:space="preserve">Initialize the instance data member. </w:t>
       </w:r>
     </w:p>
     <w:p>
@@ -1198,14 +1156,9 @@
         <w:ind w:left="360"/>
       </w:pPr>
       <w:r>
-        <w:t> final void run</w:t>
-      </w:r>
-      <w:proofErr w:type="gramStart"/>
-      <w:r>
-        <w:t>(){</w:t>
+        <w:t> final void run(){</w:t>
       </w:r>
       <w:proofErr w:type="spellStart"/>
-      <w:proofErr w:type="gramEnd"/>
       <w:r>
         <w:t>System.out.println</w:t>
       </w:r>
@@ -1264,17 +1217,12 @@
         <w:t xml:space="preserve">   public </w:t>
       </w:r>
       <w:proofErr w:type="spellStart"/>
-      <w:proofErr w:type="gramStart"/>
       <w:r>
         <w:t>MyClass</w:t>
       </w:r>
       <w:proofErr w:type="spellEnd"/>
       <w:r>
-        <w:t>(</w:t>
-      </w:r>
-      <w:proofErr w:type="gramEnd"/>
-      <w:r>
-        <w:t>int x) {</w:t>
+        <w:t>(int x) {</w:t>
       </w:r>
     </w:p>
     <w:p>
@@ -1314,17 +1262,12 @@
         <w:t xml:space="preserve">   public int </w:t>
       </w:r>
       <w:proofErr w:type="spellStart"/>
-      <w:proofErr w:type="gramStart"/>
       <w:r>
         <w:t>getX</w:t>
       </w:r>
       <w:proofErr w:type="spellEnd"/>
       <w:r>
-        <w:t>(</w:t>
-      </w:r>
-      <w:proofErr w:type="gramEnd"/>
-      <w:r>
-        <w:t>) {</w:t>
+        <w:t>() {</w:t>
       </w:r>
     </w:p>
     <w:p>
@@ -1403,15 +1346,7 @@
           <w:color w:val="333333"/>
           <w:shd w:val="clear" w:color="auto" w:fill="FFFFFF"/>
         </w:rPr>
-        <w:t>S</w:t>
-      </w:r>
-      <w:r>
-        <w:rPr>
-          <w:rFonts w:ascii="Segoe UI" w:hAnsi="Segoe UI" w:cs="Segoe UI"/>
-          <w:color w:val="333333"/>
-          <w:shd w:val="clear" w:color="auto" w:fill="FFFFFF"/>
-        </w:rPr>
-        <w:t>tatic final variable that is not initialized at the time of declaration is known as static blank final variable. It can be initialized only in static block.</w:t>
+        <w:t>Static final variable that is not initialized at the time of declaration is known as static blank final variable. It can be initialized only in static block.</w:t>
       </w:r>
     </w:p>
     <w:p>
@@ -1472,35 +1407,7 @@
           <w:lang w:eastAsia="en-IN"/>
           <w14:ligatures w14:val="none"/>
         </w:rPr>
-        <w:t> </w:t>
-      </w:r>
-      <w:proofErr w:type="gramStart"/>
-      <w:r>
-        <w:rPr>
-          <w:rFonts w:ascii="Segoe UI" w:eastAsia="Times New Roman" w:hAnsi="Segoe UI" w:cs="Segoe UI"/>
-          <w:color w:val="000000"/>
-          <w:kern w:val="0"/>
-          <w:sz w:val="24"/>
-          <w:szCs w:val="24"/>
-          <w:bdr w:val="none" w:sz="0" w:space="0" w:color="auto" w:frame="1"/>
-          <w:lang w:eastAsia="en-IN"/>
-          <w14:ligatures w14:val="none"/>
-        </w:rPr>
-        <w:t>A{</w:t>
-      </w:r>
-      <w:proofErr w:type="gramEnd"/>
-      <w:r>
-        <w:rPr>
-          <w:rFonts w:ascii="Segoe UI" w:eastAsia="Times New Roman" w:hAnsi="Segoe UI" w:cs="Segoe UI"/>
-          <w:color w:val="000000"/>
-          <w:kern w:val="0"/>
-          <w:sz w:val="24"/>
-          <w:szCs w:val="24"/>
-          <w:bdr w:val="none" w:sz="0" w:space="0" w:color="auto" w:frame="1"/>
-          <w:lang w:eastAsia="en-IN"/>
-          <w14:ligatures w14:val="none"/>
-        </w:rPr>
-        <w:t>  </w:t>
+        <w:t> A{  </w:t>
       </w:r>
     </w:p>
     <w:p>
@@ -1670,7 +1577,6 @@
         </w:rPr>
         <w:t>  </w:t>
       </w:r>
-      <w:proofErr w:type="gramStart"/>
       <w:r>
         <w:rPr>
           <w:rFonts w:ascii="Segoe UI" w:eastAsia="Times New Roman" w:hAnsi="Segoe UI" w:cs="Segoe UI"/>
@@ -1697,21 +1603,7 @@
           <w:lang w:eastAsia="en-IN"/>
           <w14:ligatures w14:val="none"/>
         </w:rPr>
-        <w:t>{ data</w:t>
-      </w:r>
-      <w:proofErr w:type="gramEnd"/>
-      <w:r>
-        <w:rPr>
-          <w:rFonts w:ascii="Segoe UI" w:eastAsia="Times New Roman" w:hAnsi="Segoe UI" w:cs="Segoe UI"/>
-          <w:color w:val="000000"/>
-          <w:kern w:val="0"/>
-          <w:sz w:val="24"/>
-          <w:szCs w:val="24"/>
-          <w:bdr w:val="none" w:sz="0" w:space="0" w:color="auto" w:frame="1"/>
-          <w:lang w:eastAsia="en-IN"/>
-          <w14:ligatures w14:val="none"/>
-        </w:rPr>
-        <w:t>=</w:t>
+        <w:t>{ data=</w:t>
       </w:r>
       <w:r>
         <w:rPr>
@@ -1850,35 +1742,7 @@
           <w:lang w:eastAsia="en-IN"/>
           <w14:ligatures w14:val="none"/>
         </w:rPr>
-        <w:t> </w:t>
-      </w:r>
-      <w:proofErr w:type="gramStart"/>
-      <w:r>
-        <w:rPr>
-          <w:rFonts w:ascii="Segoe UI" w:eastAsia="Times New Roman" w:hAnsi="Segoe UI" w:cs="Segoe UI"/>
-          <w:color w:val="000000"/>
-          <w:kern w:val="0"/>
-          <w:sz w:val="24"/>
-          <w:szCs w:val="24"/>
-          <w:bdr w:val="none" w:sz="0" w:space="0" w:color="auto" w:frame="1"/>
-          <w:lang w:eastAsia="en-IN"/>
-          <w14:ligatures w14:val="none"/>
-        </w:rPr>
-        <w:t>main(</w:t>
-      </w:r>
-      <w:proofErr w:type="gramEnd"/>
-      <w:r>
-        <w:rPr>
-          <w:rFonts w:ascii="Segoe UI" w:eastAsia="Times New Roman" w:hAnsi="Segoe UI" w:cs="Segoe UI"/>
-          <w:color w:val="000000"/>
-          <w:kern w:val="0"/>
-          <w:sz w:val="24"/>
-          <w:szCs w:val="24"/>
-          <w:bdr w:val="none" w:sz="0" w:space="0" w:color="auto" w:frame="1"/>
-          <w:lang w:eastAsia="en-IN"/>
-          <w14:ligatures w14:val="none"/>
-        </w:rPr>
-        <w:t>String </w:t>
+        <w:t> main(String </w:t>
       </w:r>
       <w:proofErr w:type="spellStart"/>
       <w:r>
@@ -2276,35 +2140,7 @@
           <w:lang w:eastAsia="en-IN"/>
           <w14:ligatures w14:val="none"/>
         </w:rPr>
-        <w:t> </w:t>
-      </w:r>
-      <w:proofErr w:type="gramStart"/>
-      <w:r>
-        <w:rPr>
-          <w:rFonts w:ascii="Segoe UI" w:eastAsia="Times New Roman" w:hAnsi="Segoe UI" w:cs="Segoe UI"/>
-          <w:color w:val="000000"/>
-          <w:kern w:val="0"/>
-          <w:sz w:val="24"/>
-          <w:szCs w:val="24"/>
-          <w:bdr w:val="none" w:sz="0" w:space="0" w:color="auto" w:frame="1"/>
-          <w:lang w:eastAsia="en-IN"/>
-          <w14:ligatures w14:val="none"/>
-        </w:rPr>
-        <w:t>I{</w:t>
-      </w:r>
-      <w:proofErr w:type="gramEnd"/>
-      <w:r>
-        <w:rPr>
-          <w:rFonts w:ascii="Segoe UI" w:eastAsia="Times New Roman" w:hAnsi="Segoe UI" w:cs="Segoe UI"/>
-          <w:color w:val="000000"/>
-          <w:kern w:val="0"/>
-          <w:sz w:val="24"/>
-          <w:szCs w:val="24"/>
-          <w:bdr w:val="none" w:sz="0" w:space="0" w:color="auto" w:frame="1"/>
-          <w:lang w:eastAsia="en-IN"/>
-          <w14:ligatures w14:val="none"/>
-        </w:rPr>
-        <w:t>}  </w:t>
+        <w:t> I{}  </w:t>
       </w:r>
     </w:p>
     <w:p>
@@ -2351,35 +2187,7 @@
           <w:lang w:eastAsia="en-IN"/>
           <w14:ligatures w14:val="none"/>
         </w:rPr>
-        <w:t> </w:t>
-      </w:r>
-      <w:proofErr w:type="gramStart"/>
-      <w:r>
-        <w:rPr>
-          <w:rFonts w:ascii="Segoe UI" w:eastAsia="Times New Roman" w:hAnsi="Segoe UI" w:cs="Segoe UI"/>
-          <w:color w:val="000000"/>
-          <w:kern w:val="0"/>
-          <w:sz w:val="24"/>
-          <w:szCs w:val="24"/>
-          <w:bdr w:val="none" w:sz="0" w:space="0" w:color="auto" w:frame="1"/>
-          <w:lang w:eastAsia="en-IN"/>
-          <w14:ligatures w14:val="none"/>
-        </w:rPr>
-        <w:t>A{</w:t>
-      </w:r>
-      <w:proofErr w:type="gramEnd"/>
-      <w:r>
-        <w:rPr>
-          <w:rFonts w:ascii="Segoe UI" w:eastAsia="Times New Roman" w:hAnsi="Segoe UI" w:cs="Segoe UI"/>
-          <w:color w:val="000000"/>
-          <w:kern w:val="0"/>
-          <w:sz w:val="24"/>
-          <w:szCs w:val="24"/>
-          <w:bdr w:val="none" w:sz="0" w:space="0" w:color="auto" w:frame="1"/>
-          <w:lang w:eastAsia="en-IN"/>
-          <w14:ligatures w14:val="none"/>
-        </w:rPr>
-        <w:t>}  </w:t>
+        <w:t> A{}  </w:t>
       </w:r>
     </w:p>
     <w:p>
@@ -2482,35 +2290,7 @@
           <w:lang w:eastAsia="en-IN"/>
           <w14:ligatures w14:val="none"/>
         </w:rPr>
-        <w:t> </w:t>
-      </w:r>
-      <w:proofErr w:type="gramStart"/>
-      <w:r>
-        <w:rPr>
-          <w:rFonts w:ascii="Segoe UI" w:eastAsia="Times New Roman" w:hAnsi="Segoe UI" w:cs="Segoe UI"/>
-          <w:color w:val="000000"/>
-          <w:kern w:val="0"/>
-          <w:sz w:val="24"/>
-          <w:szCs w:val="24"/>
-          <w:bdr w:val="none" w:sz="0" w:space="0" w:color="auto" w:frame="1"/>
-          <w:lang w:eastAsia="en-IN"/>
-          <w14:ligatures w14:val="none"/>
-        </w:rPr>
-        <w:t>I{</w:t>
-      </w:r>
-      <w:proofErr w:type="gramEnd"/>
-      <w:r>
-        <w:rPr>
-          <w:rFonts w:ascii="Segoe UI" w:eastAsia="Times New Roman" w:hAnsi="Segoe UI" w:cs="Segoe UI"/>
-          <w:color w:val="000000"/>
-          <w:kern w:val="0"/>
-          <w:sz w:val="24"/>
-          <w:szCs w:val="24"/>
-          <w:bdr w:val="none" w:sz="0" w:space="0" w:color="auto" w:frame="1"/>
-          <w:lang w:eastAsia="en-IN"/>
-          <w14:ligatures w14:val="none"/>
-        </w:rPr>
-        <w:t>}  </w:t>
+        <w:t> I{}  </w:t>
       </w:r>
     </w:p>
     <w:p>
@@ -2771,95 +2551,95 @@
           <w:color w:val="333333"/>
           <w:shd w:val="clear" w:color="auto" w:fill="FFFFFF"/>
         </w:rPr>
-        <w:t xml:space="preserve">   public static void </w:t>
-      </w:r>
-      <w:proofErr w:type="gramStart"/>
+        <w:t xml:space="preserve">   public static void main(String </w:t>
+      </w:r>
+      <w:proofErr w:type="spellStart"/>
       <w:r>
         <w:rPr>
           <w:rFonts w:ascii="Segoe UI" w:hAnsi="Segoe UI" w:cs="Segoe UI"/>
           <w:color w:val="333333"/>
           <w:shd w:val="clear" w:color="auto" w:fill="FFFFFF"/>
         </w:rPr>
-        <w:t>main(</w:t>
-      </w:r>
-      <w:proofErr w:type="gramEnd"/>
+        <w:t>args</w:t>
+      </w:r>
+      <w:proofErr w:type="spellEnd"/>
       <w:r>
         <w:rPr>
           <w:rFonts w:ascii="Segoe UI" w:hAnsi="Segoe UI" w:cs="Segoe UI"/>
           <w:color w:val="333333"/>
           <w:shd w:val="clear" w:color="auto" w:fill="FFFFFF"/>
         </w:rPr>
-        <w:t xml:space="preserve">String </w:t>
-      </w:r>
-      <w:proofErr w:type="spellStart"/>
-      <w:r>
+        <w:t xml:space="preserve">[]) {  </w:t>
+      </w:r>
+    </w:p>
+    <w:p>
+      <w:pPr>
         <w:rPr>
           <w:rFonts w:ascii="Segoe UI" w:hAnsi="Segoe UI" w:cs="Segoe UI"/>
           <w:color w:val="333333"/>
           <w:shd w:val="clear" w:color="auto" w:fill="FFFFFF"/>
         </w:rPr>
-        <w:t>args</w:t>
-      </w:r>
-      <w:proofErr w:type="spellEnd"/>
+      </w:pPr>
       <w:r>
         <w:rPr>
           <w:rFonts w:ascii="Segoe UI" w:hAnsi="Segoe UI" w:cs="Segoe UI"/>
           <w:color w:val="333333"/>
           <w:shd w:val="clear" w:color="auto" w:fill="FFFFFF"/>
         </w:rPr>
-        <w:t xml:space="preserve">[]) {  </w:t>
-      </w:r>
-    </w:p>
-    <w:p>
-      <w:pPr>
+        <w:t xml:space="preserve">      Bike </w:t>
+      </w:r>
+      <w:proofErr w:type="spellStart"/>
+      <w:r>
         <w:rPr>
           <w:rFonts w:ascii="Segoe UI" w:hAnsi="Segoe UI" w:cs="Segoe UI"/>
           <w:color w:val="333333"/>
           <w:shd w:val="clear" w:color="auto" w:fill="FFFFFF"/>
         </w:rPr>
-      </w:pPr>
+        <w:t>obj</w:t>
+      </w:r>
+      <w:proofErr w:type="spellEnd"/>
       <w:r>
         <w:rPr>
           <w:rFonts w:ascii="Segoe UI" w:hAnsi="Segoe UI" w:cs="Segoe UI"/>
           <w:color w:val="333333"/>
           <w:shd w:val="clear" w:color="auto" w:fill="FFFFFF"/>
         </w:rPr>
-        <w:t xml:space="preserve">      Bike </w:t>
-      </w:r>
-      <w:proofErr w:type="spellStart"/>
-      <w:r>
+        <w:t xml:space="preserve"> = new Honda3();  </w:t>
+      </w:r>
+    </w:p>
+    <w:p>
+      <w:pPr>
         <w:rPr>
           <w:rFonts w:ascii="Segoe UI" w:hAnsi="Segoe UI" w:cs="Segoe UI"/>
           <w:color w:val="333333"/>
           <w:shd w:val="clear" w:color="auto" w:fill="FFFFFF"/>
         </w:rPr>
-        <w:t>obj</w:t>
-      </w:r>
-      <w:proofErr w:type="spellEnd"/>
+      </w:pPr>
       <w:r>
         <w:rPr>
           <w:rFonts w:ascii="Segoe UI" w:hAnsi="Segoe UI" w:cs="Segoe UI"/>
           <w:color w:val="333333"/>
           <w:shd w:val="clear" w:color="auto" w:fill="FFFFFF"/>
         </w:rPr>
-        <w:t xml:space="preserve"> = new Honda3();  </w:t>
-      </w:r>
-    </w:p>
-    <w:p>
-      <w:pPr>
+        <w:t xml:space="preserve">      </w:t>
+      </w:r>
+      <w:proofErr w:type="spellStart"/>
+      <w:r>
         <w:rPr>
           <w:rFonts w:ascii="Segoe UI" w:hAnsi="Segoe UI" w:cs="Segoe UI"/>
           <w:color w:val="333333"/>
           <w:shd w:val="clear" w:color="auto" w:fill="FFFFFF"/>
         </w:rPr>
-      </w:pPr>
+        <w:t>System.out.println</w:t>
+      </w:r>
+      <w:proofErr w:type="spellEnd"/>
       <w:r>
         <w:rPr>
           <w:rFonts w:ascii="Segoe UI" w:hAnsi="Segoe UI" w:cs="Segoe UI"/>
           <w:color w:val="333333"/>
           <w:shd w:val="clear" w:color="auto" w:fill="FFFFFF"/>
         </w:rPr>
-        <w:t xml:space="preserve">      </w:t>
+        <w:t>(</w:t>
       </w:r>
       <w:proofErr w:type="spellStart"/>
       <w:r>
@@ -2868,29 +2648,9 @@
           <w:color w:val="333333"/>
           <w:shd w:val="clear" w:color="auto" w:fill="FFFFFF"/>
         </w:rPr>
-        <w:t>System.out.println</w:t>
+        <w:t>obj.speedlimit</w:t>
       </w:r>
       <w:proofErr w:type="spellEnd"/>
-      <w:r>
-        <w:rPr>
-          <w:rFonts w:ascii="Segoe UI" w:hAnsi="Segoe UI" w:cs="Segoe UI"/>
-          <w:color w:val="333333"/>
-          <w:shd w:val="clear" w:color="auto" w:fill="FFFFFF"/>
-        </w:rPr>
-        <w:t>(</w:t>
-      </w:r>
-      <w:proofErr w:type="spellStart"/>
-      <w:proofErr w:type="gramStart"/>
-      <w:r>
-        <w:rPr>
-          <w:rFonts w:ascii="Segoe UI" w:hAnsi="Segoe UI" w:cs="Segoe UI"/>
-          <w:color w:val="333333"/>
-          <w:shd w:val="clear" w:color="auto" w:fill="FFFFFF"/>
-        </w:rPr>
-        <w:t>obj.speedlimit</w:t>
-      </w:r>
-      <w:proofErr w:type="spellEnd"/>
-      <w:proofErr w:type="gramEnd"/>
       <w:r>
         <w:rPr>
           <w:rFonts w:ascii="Segoe UI" w:hAnsi="Segoe UI" w:cs="Segoe UI"/>
@@ -3086,134 +2846,92 @@
           <w:color w:val="333333"/>
           <w:shd w:val="clear" w:color="auto" w:fill="FFFFFF"/>
         </w:rPr>
-        <w:t>T</w:t>
-      </w:r>
-      <w:r>
+        <w:t>Type of the object is determined at compiled time (by the compiler), it is known as static binding.</w:t>
+      </w:r>
+    </w:p>
+    <w:p>
+      <w:pPr>
         <w:rPr>
           <w:rFonts w:ascii="Segoe UI" w:hAnsi="Segoe UI" w:cs="Segoe UI"/>
           <w:color w:val="333333"/>
           <w:shd w:val="clear" w:color="auto" w:fill="FFFFFF"/>
         </w:rPr>
-        <w:t xml:space="preserve">ype of the object is determined at compiled </w:t>
-      </w:r>
+      </w:pPr>
       <w:r>
         <w:rPr>
           <w:rFonts w:ascii="Segoe UI" w:hAnsi="Segoe UI" w:cs="Segoe UI"/>
           <w:color w:val="333333"/>
           <w:shd w:val="clear" w:color="auto" w:fill="FFFFFF"/>
         </w:rPr>
-        <w:t>time (</w:t>
-      </w:r>
-      <w:r>
+        <w:t>If there is any private, final or static method in a class, there is static binding.</w:t>
+      </w:r>
+    </w:p>
+    <w:p>
+      <w:pPr>
         <w:rPr>
           <w:rFonts w:ascii="Segoe UI" w:hAnsi="Segoe UI" w:cs="Segoe UI"/>
           <w:color w:val="333333"/>
           <w:shd w:val="clear" w:color="auto" w:fill="FFFFFF"/>
         </w:rPr>
-        <w:t>by the compiler), it is known as static binding.</w:t>
-      </w:r>
-    </w:p>
-    <w:p>
-      <w:pPr>
+      </w:pPr>
+    </w:p>
+    <w:p>
+      <w:pPr>
+        <w:rPr>
+          <w:b/>
+          <w:bCs/>
+        </w:rPr>
+      </w:pPr>
+      <w:r>
+        <w:rPr>
+          <w:b/>
+          <w:bCs/>
+        </w:rPr>
+        <w:t>Dynamic binding:</w:t>
+      </w:r>
+    </w:p>
+    <w:p>
+      <w:r>
         <w:rPr>
           <w:rFonts w:ascii="Segoe UI" w:hAnsi="Segoe UI" w:cs="Segoe UI"/>
           <w:color w:val="333333"/>
           <w:shd w:val="clear" w:color="auto" w:fill="FFFFFF"/>
         </w:rPr>
-      </w:pPr>
-      <w:r>
+        <w:t>type of the object is determined at run-time, it is known as dynamic binding.</w:t>
+      </w:r>
+    </w:p>
+    <w:p/>
+    <w:p/>
+    <w:p>
+      <w:pPr>
+        <w:pStyle w:val="Heading1"/>
+      </w:pPr>
+      <w:r>
+        <w:t xml:space="preserve">Java </w:t>
+      </w:r>
+      <w:proofErr w:type="spellStart"/>
+      <w:r>
+        <w:t>Instanceof</w:t>
+      </w:r>
+      <w:proofErr w:type="spellEnd"/>
+      <w:r>
+        <w:t>:</w:t>
+      </w:r>
+    </w:p>
+    <w:p>
+      <w:pPr>
         <w:rPr>
           <w:rFonts w:ascii="Segoe UI" w:hAnsi="Segoe UI" w:cs="Segoe UI"/>
           <w:color w:val="333333"/>
           <w:shd w:val="clear" w:color="auto" w:fill="FFFFFF"/>
         </w:rPr>
-        <w:t>If there is any private, final or static method in a class, there is static binding.</w:t>
-      </w:r>
-    </w:p>
-    <w:p>
-      <w:pPr>
+      </w:pPr>
+      <w:r>
         <w:rPr>
           <w:rFonts w:ascii="Segoe UI" w:hAnsi="Segoe UI" w:cs="Segoe UI"/>
           <w:color w:val="333333"/>
           <w:shd w:val="clear" w:color="auto" w:fill="FFFFFF"/>
         </w:rPr>
-      </w:pPr>
-    </w:p>
-    <w:p>
-      <w:pPr>
-        <w:rPr>
-          <w:b/>
-          <w:bCs/>
-        </w:rPr>
-      </w:pPr>
-      <w:r>
-        <w:rPr>
-          <w:b/>
-          <w:bCs/>
-        </w:rPr>
-        <w:t>Dynamic binding:</w:t>
-      </w:r>
-    </w:p>
-    <w:p>
-      <w:r>
-        <w:rPr>
-          <w:rFonts w:ascii="Segoe UI" w:hAnsi="Segoe UI" w:cs="Segoe UI"/>
-          <w:color w:val="333333"/>
-          <w:shd w:val="clear" w:color="auto" w:fill="FFFFFF"/>
-        </w:rPr>
-        <w:t xml:space="preserve">type of the object is determined at </w:t>
-      </w:r>
-      <w:proofErr w:type="gramStart"/>
-      <w:r>
-        <w:rPr>
-          <w:rFonts w:ascii="Segoe UI" w:hAnsi="Segoe UI" w:cs="Segoe UI"/>
-          <w:color w:val="333333"/>
-          <w:shd w:val="clear" w:color="auto" w:fill="FFFFFF"/>
-        </w:rPr>
-        <w:t>run-time,</w:t>
-      </w:r>
-      <w:proofErr w:type="gramEnd"/>
-      <w:r>
-        <w:rPr>
-          <w:rFonts w:ascii="Segoe UI" w:hAnsi="Segoe UI" w:cs="Segoe UI"/>
-          <w:color w:val="333333"/>
-          <w:shd w:val="clear" w:color="auto" w:fill="FFFFFF"/>
-        </w:rPr>
-        <w:t xml:space="preserve"> it is known as dynamic binding.</w:t>
-      </w:r>
-    </w:p>
-    <w:p/>
-    <w:p/>
-    <w:p>
-      <w:pPr>
-        <w:pStyle w:val="Heading1"/>
-      </w:pPr>
-      <w:r>
-        <w:t xml:space="preserve">Java </w:t>
-      </w:r>
-      <w:proofErr w:type="spellStart"/>
-      <w:r>
-        <w:t>Instanceof</w:t>
-      </w:r>
-      <w:proofErr w:type="spellEnd"/>
-      <w:r>
-        <w:t>:</w:t>
-      </w:r>
-    </w:p>
-    <w:p>
-      <w:pPr>
-        <w:rPr>
-          <w:rFonts w:ascii="Segoe UI" w:hAnsi="Segoe UI" w:cs="Segoe UI"/>
-          <w:color w:val="333333"/>
-          <w:shd w:val="clear" w:color="auto" w:fill="FFFFFF"/>
-        </w:rPr>
-      </w:pPr>
-      <w:r>
-        <w:rPr>
-          <w:rFonts w:ascii="Segoe UI" w:hAnsi="Segoe UI" w:cs="Segoe UI"/>
-          <w:color w:val="333333"/>
-          <w:shd w:val="clear" w:color="auto" w:fill="FFFFFF"/>
-        </w:rPr>
         <w:t> test whether the object is an instance of the specified type</w:t>
       </w:r>
     </w:p>
@@ -3371,35 +3089,7 @@
           <w:lang w:eastAsia="en-IN"/>
           <w14:ligatures w14:val="none"/>
         </w:rPr>
-        <w:t> </w:t>
-      </w:r>
-      <w:proofErr w:type="gramStart"/>
-      <w:r>
-        <w:rPr>
-          <w:rFonts w:ascii="Segoe UI" w:eastAsia="Times New Roman" w:hAnsi="Segoe UI" w:cs="Segoe UI"/>
-          <w:color w:val="000000"/>
-          <w:kern w:val="0"/>
-          <w:sz w:val="24"/>
-          <w:szCs w:val="24"/>
-          <w:bdr w:val="none" w:sz="0" w:space="0" w:color="auto" w:frame="1"/>
-          <w:lang w:eastAsia="en-IN"/>
-          <w14:ligatures w14:val="none"/>
-        </w:rPr>
-        <w:t>main(</w:t>
-      </w:r>
-      <w:proofErr w:type="gramEnd"/>
-      <w:r>
-        <w:rPr>
-          <w:rFonts w:ascii="Segoe UI" w:eastAsia="Times New Roman" w:hAnsi="Segoe UI" w:cs="Segoe UI"/>
-          <w:color w:val="000000"/>
-          <w:kern w:val="0"/>
-          <w:sz w:val="24"/>
-          <w:szCs w:val="24"/>
-          <w:bdr w:val="none" w:sz="0" w:space="0" w:color="auto" w:frame="1"/>
-          <w:lang w:eastAsia="en-IN"/>
-          <w14:ligatures w14:val="none"/>
-        </w:rPr>
-        <w:t>String </w:t>
+        <w:t> main(String </w:t>
       </w:r>
       <w:proofErr w:type="spellStart"/>
       <w:r>
@@ -3571,21 +3261,7 @@
           <w:lang w:eastAsia="en-IN"/>
           <w14:ligatures w14:val="none"/>
         </w:rPr>
-        <w:t> Simple</w:t>
-      </w:r>
-      <w:proofErr w:type="gramStart"/>
-      <w:r>
-        <w:rPr>
-          <w:rFonts w:ascii="Segoe UI" w:eastAsia="Times New Roman" w:hAnsi="Segoe UI" w:cs="Segoe UI"/>
-          <w:color w:val="000000"/>
-          <w:kern w:val="0"/>
-          <w:sz w:val="24"/>
-          <w:szCs w:val="24"/>
-          <w:bdr w:val="none" w:sz="0" w:space="0" w:color="auto" w:frame="1"/>
-          <w:lang w:eastAsia="en-IN"/>
-          <w14:ligatures w14:val="none"/>
-        </w:rPr>
-        <w:t>1);</w:t>
+        <w:t> Simple1);</w:t>
       </w:r>
       <w:r>
         <w:rPr>
@@ -3598,21 +3274,7 @@
           <w:lang w:eastAsia="en-IN"/>
           <w14:ligatures w14:val="none"/>
         </w:rPr>
-        <w:t>/</w:t>
-      </w:r>
-      <w:proofErr w:type="gramEnd"/>
-      <w:r>
-        <w:rPr>
-          <w:rFonts w:ascii="Segoe UI" w:eastAsia="Times New Roman" w:hAnsi="Segoe UI" w:cs="Segoe UI"/>
-          <w:color w:val="008200"/>
-          <w:kern w:val="0"/>
-          <w:sz w:val="24"/>
-          <w:szCs w:val="24"/>
-          <w:bdr w:val="none" w:sz="0" w:space="0" w:color="auto" w:frame="1"/>
-          <w:lang w:eastAsia="en-IN"/>
-          <w14:ligatures w14:val="none"/>
-        </w:rPr>
-        <w:t>/true</w:t>
+        <w:t>//true</w:t>
       </w:r>
       <w:r>
         <w:rPr>
@@ -3745,35 +3407,7 @@
           <w:lang w:eastAsia="en-IN"/>
           <w14:ligatures w14:val="none"/>
         </w:rPr>
-        <w:t> </w:t>
-      </w:r>
-      <w:proofErr w:type="gramStart"/>
-      <w:r>
-        <w:rPr>
-          <w:rFonts w:ascii="Segoe UI" w:eastAsia="Times New Roman" w:hAnsi="Segoe UI" w:cs="Segoe UI"/>
-          <w:color w:val="000000"/>
-          <w:kern w:val="0"/>
-          <w:sz w:val="24"/>
-          <w:szCs w:val="24"/>
-          <w:bdr w:val="none" w:sz="0" w:space="0" w:color="auto" w:frame="1"/>
-          <w:lang w:eastAsia="en-IN"/>
-          <w14:ligatures w14:val="none"/>
-        </w:rPr>
-        <w:t>Animal{</w:t>
-      </w:r>
-      <w:proofErr w:type="gramEnd"/>
-      <w:r>
-        <w:rPr>
-          <w:rFonts w:ascii="Segoe UI" w:eastAsia="Times New Roman" w:hAnsi="Segoe UI" w:cs="Segoe UI"/>
-          <w:color w:val="000000"/>
-          <w:kern w:val="0"/>
-          <w:sz w:val="24"/>
-          <w:szCs w:val="24"/>
-          <w:bdr w:val="none" w:sz="0" w:space="0" w:color="auto" w:frame="1"/>
-          <w:lang w:eastAsia="en-IN"/>
-          <w14:ligatures w14:val="none"/>
-        </w:rPr>
-        <w:t>}  </w:t>
+        <w:t> Animal{}  </w:t>
       </w:r>
     </w:p>
     <w:p>
@@ -3845,23 +3479,8 @@
           <w:lang w:eastAsia="en-IN"/>
           <w14:ligatures w14:val="none"/>
         </w:rPr>
-        <w:t> </w:t>
-      </w:r>
-      <w:proofErr w:type="gramStart"/>
-      <w:r>
-        <w:rPr>
-          <w:rFonts w:ascii="Segoe UI" w:eastAsia="Times New Roman" w:hAnsi="Segoe UI" w:cs="Segoe UI"/>
-          <w:color w:val="000000"/>
-          <w:kern w:val="0"/>
-          <w:sz w:val="24"/>
-          <w:szCs w:val="24"/>
-          <w:bdr w:val="none" w:sz="0" w:space="0" w:color="auto" w:frame="1"/>
-          <w:lang w:eastAsia="en-IN"/>
-          <w14:ligatures w14:val="none"/>
-        </w:rPr>
-        <w:t>Animal{</w:t>
-      </w:r>
-      <w:proofErr w:type="gramEnd"/>
+        <w:t> Animal{</w:t>
+      </w:r>
       <w:r>
         <w:rPr>
           <w:rFonts w:ascii="Segoe UI" w:eastAsia="Times New Roman" w:hAnsi="Segoe UI" w:cs="Segoe UI"/>
@@ -4028,35 +3647,7 @@
           <w:lang w:eastAsia="en-IN"/>
           <w14:ligatures w14:val="none"/>
         </w:rPr>
-        <w:t> </w:t>
-      </w:r>
-      <w:proofErr w:type="gramStart"/>
-      <w:r>
-        <w:rPr>
-          <w:rFonts w:ascii="Segoe UI" w:eastAsia="Times New Roman" w:hAnsi="Segoe UI" w:cs="Segoe UI"/>
-          <w:color w:val="000000"/>
-          <w:kern w:val="0"/>
-          <w:sz w:val="24"/>
-          <w:szCs w:val="24"/>
-          <w:bdr w:val="none" w:sz="0" w:space="0" w:color="auto" w:frame="1"/>
-          <w:lang w:eastAsia="en-IN"/>
-          <w14:ligatures w14:val="none"/>
-        </w:rPr>
-        <w:t>main(</w:t>
-      </w:r>
-      <w:proofErr w:type="gramEnd"/>
-      <w:r>
-        <w:rPr>
-          <w:rFonts w:ascii="Segoe UI" w:eastAsia="Times New Roman" w:hAnsi="Segoe UI" w:cs="Segoe UI"/>
-          <w:color w:val="000000"/>
-          <w:kern w:val="0"/>
-          <w:sz w:val="24"/>
-          <w:szCs w:val="24"/>
-          <w:bdr w:val="none" w:sz="0" w:space="0" w:color="auto" w:frame="1"/>
-          <w:lang w:eastAsia="en-IN"/>
-          <w14:ligatures w14:val="none"/>
-        </w:rPr>
-        <w:t>String </w:t>
+        <w:t> main(String </w:t>
       </w:r>
       <w:proofErr w:type="spellStart"/>
       <w:r>
@@ -4228,21 +3819,7 @@
           <w:lang w:eastAsia="en-IN"/>
           <w14:ligatures w14:val="none"/>
         </w:rPr>
-        <w:t> </w:t>
-      </w:r>
-      <w:proofErr w:type="gramStart"/>
-      <w:r>
-        <w:rPr>
-          <w:rFonts w:ascii="Segoe UI" w:eastAsia="Times New Roman" w:hAnsi="Segoe UI" w:cs="Segoe UI"/>
-          <w:color w:val="000000"/>
-          <w:kern w:val="0"/>
-          <w:sz w:val="24"/>
-          <w:szCs w:val="24"/>
-          <w:bdr w:val="none" w:sz="0" w:space="0" w:color="auto" w:frame="1"/>
-          <w:lang w:eastAsia="en-IN"/>
-          <w14:ligatures w14:val="none"/>
-        </w:rPr>
-        <w:t>Animal);</w:t>
+        <w:t> Animal);</w:t>
       </w:r>
       <w:r>
         <w:rPr>
@@ -4255,21 +3832,7 @@
           <w:lang w:eastAsia="en-IN"/>
           <w14:ligatures w14:val="none"/>
         </w:rPr>
-        <w:t>/</w:t>
-      </w:r>
-      <w:proofErr w:type="gramEnd"/>
-      <w:r>
-        <w:rPr>
-          <w:rFonts w:ascii="Segoe UI" w:eastAsia="Times New Roman" w:hAnsi="Segoe UI" w:cs="Segoe UI"/>
-          <w:color w:val="008200"/>
-          <w:kern w:val="0"/>
-          <w:sz w:val="24"/>
-          <w:szCs w:val="24"/>
-          <w:bdr w:val="none" w:sz="0" w:space="0" w:color="auto" w:frame="1"/>
-          <w:lang w:eastAsia="en-IN"/>
-          <w14:ligatures w14:val="none"/>
-        </w:rPr>
-        <w:t>/true</w:t>
+        <w:t>//true</w:t>
       </w:r>
       <w:r>
         <w:rPr>
@@ -4435,25 +3998,7 @@
           <w:color w:val="000000"/>
           <w:bdr w:val="none" w:sz="0" w:space="0" w:color="auto" w:frame="1"/>
         </w:rPr>
-        <w:t> </w:t>
-      </w:r>
-      <w:proofErr w:type="gramStart"/>
-      <w:r>
-        <w:rPr>
-          <w:rFonts w:ascii="Segoe UI" w:hAnsi="Segoe UI" w:cs="Segoe UI"/>
-          <w:color w:val="000000"/>
-          <w:bdr w:val="none" w:sz="0" w:space="0" w:color="auto" w:frame="1"/>
-        </w:rPr>
-        <w:t>Animal(</w:t>
-      </w:r>
-      <w:proofErr w:type="gramEnd"/>
-      <w:r>
-        <w:rPr>
-          <w:rFonts w:ascii="Segoe UI" w:hAnsi="Segoe UI" w:cs="Segoe UI"/>
-          <w:color w:val="000000"/>
-          <w:bdr w:val="none" w:sz="0" w:space="0" w:color="auto" w:frame="1"/>
-        </w:rPr>
-        <w:t>);</w:t>
+        <w:t> Animal();</w:t>
       </w:r>
       <w:r>
         <w:rPr>
@@ -4525,17 +4070,7 @@
           <w:color w:val="333333"/>
           <w:shd w:val="clear" w:color="auto" w:fill="FFFFFF"/>
         </w:rPr>
-        <w:t xml:space="preserve"> is thrown at runtime</w:t>
-      </w:r>
-      <w:r>
-        <w:rPr>
-          <w:rFonts w:ascii="Segoe UI" w:hAnsi="Segoe UI" w:cs="Segoe UI"/>
-          <w:b/>
-          <w:bCs/>
-          <w:color w:val="333333"/>
-          <w:shd w:val="clear" w:color="auto" w:fill="FFFFFF"/>
-        </w:rPr>
-        <w:t>:</w:t>
+        <w:t xml:space="preserve"> is thrown at runtime:</w:t>
       </w:r>
     </w:p>
     <w:p>
@@ -4593,35 +4128,7 @@
           <w:lang w:eastAsia="en-IN"/>
           <w14:ligatures w14:val="none"/>
         </w:rPr>
-        <w:t> </w:t>
-      </w:r>
-      <w:proofErr w:type="gramStart"/>
-      <w:r>
-        <w:rPr>
-          <w:rFonts w:ascii="Segoe UI" w:eastAsia="Times New Roman" w:hAnsi="Segoe UI" w:cs="Segoe UI"/>
-          <w:color w:val="000000"/>
-          <w:kern w:val="0"/>
-          <w:sz w:val="24"/>
-          <w:szCs w:val="24"/>
-          <w:bdr w:val="none" w:sz="0" w:space="0" w:color="auto" w:frame="1"/>
-          <w:lang w:eastAsia="en-IN"/>
-          <w14:ligatures w14:val="none"/>
-        </w:rPr>
-        <w:t>Animal(</w:t>
-      </w:r>
-      <w:proofErr w:type="gramEnd"/>
-      <w:r>
-        <w:rPr>
-          <w:rFonts w:ascii="Segoe UI" w:eastAsia="Times New Roman" w:hAnsi="Segoe UI" w:cs="Segoe UI"/>
-          <w:color w:val="000000"/>
-          <w:kern w:val="0"/>
-          <w:sz w:val="24"/>
-          <w:szCs w:val="24"/>
-          <w:bdr w:val="none" w:sz="0" w:space="0" w:color="auto" w:frame="1"/>
-          <w:lang w:eastAsia="en-IN"/>
-          <w14:ligatures w14:val="none"/>
-        </w:rPr>
-        <w:t>);  </w:t>
+        <w:t> Animal();  </w:t>
       </w:r>
     </w:p>
     <w:p>
@@ -8613,6 +8120,7 @@
   <w:style w:type="character" w:default="1" w:styleId="DefaultParagraphFont">
     <w:name w:val="Default Paragraph Font"/>
     <w:uiPriority w:val="1"/>
+    <w:semiHidden/>
     <w:unhideWhenUsed/>
   </w:style>
   <w:style w:type="table" w:default="1" w:styleId="TableNormal">
@@ -9104,6 +8612,7 @@
   </w:compat>
   <w:rsids>
     <w:rsidRoot w:val="00315351"/>
+    <w:rsid w:val="000D044F"/>
     <w:rsid w:val="00110AA2"/>
     <w:rsid w:val="00315351"/>
     <w:rsid w:val="004C7922"/>

</xml_diff>